<commit_message>
update angular JS doc
</commit_message>
<xml_diff>
--- a/AngularJS.docx
+++ b/AngularJS.docx
@@ -28770,6 +28770,7 @@
           <w:color w:val="000000" w:themeColor="text1"/>
           <w:sz w:val="21"/>
           <w:szCs w:val="21"/>
+          <w:lang w:val="vi-VN"/>
         </w:rPr>
       </w:pPr>
       <w:r>
@@ -28791,6 +28792,180 @@
           <w:lang w:val="vi-VN"/>
         </w:rPr>
         <w:t xml:space="preserve"> angular application</w:t>
+      </w:r>
+    </w:p>
+    <w:p>
+      <w:pPr>
+        <w:rPr>
+          <w:rFonts w:ascii="Arial" w:eastAsia="Times New Roman" w:hAnsi="Arial" w:cs="Arial"/>
+          <w:b/>
+          <w:color w:val="FF0000"/>
+          <w:sz w:val="20"/>
+          <w:szCs w:val="20"/>
+          <w:lang w:val="vi-VN"/>
+        </w:rPr>
+      </w:pPr>
+    </w:p>
+    <w:p>
+      <w:pPr>
+        <w:rPr>
+          <w:rFonts w:ascii="Arial" w:eastAsia="Times New Roman" w:hAnsi="Arial" w:cs="Arial"/>
+          <w:b/>
+          <w:color w:val="FF0000"/>
+          <w:sz w:val="20"/>
+          <w:szCs w:val="20"/>
+          <w:lang w:val="vi-VN"/>
+        </w:rPr>
+      </w:pPr>
+      <w:r>
+        <w:rPr>
+          <w:rFonts w:ascii="Arial" w:eastAsia="Times New Roman" w:hAnsi="Arial" w:cs="Arial"/>
+          <w:b/>
+          <w:color w:val="FF0000"/>
+          <w:sz w:val="20"/>
+          <w:szCs w:val="20"/>
+          <w:lang w:val="vi-VN"/>
+        </w:rPr>
+        <w:t>Apply Router to Recipe and shopping list project</w:t>
+      </w:r>
+    </w:p>
+    <w:p>
+      <w:pPr>
+        <w:shd w:val="clear" w:color="auto" w:fill="1E1E1E"/>
+        <w:spacing w:line="285" w:lineRule="atLeast"/>
+        <w:rPr>
+          <w:rFonts w:ascii="Consolas" w:hAnsi="Consolas"/>
+          <w:color w:val="D4D4D4"/>
+          <w:sz w:val="21"/>
+          <w:szCs w:val="21"/>
+        </w:rPr>
+      </w:pPr>
+      <w:r>
+        <w:rPr>
+          <w:rFonts w:ascii="Consolas" w:hAnsi="Consolas"/>
+          <w:color w:val="D4D4D4"/>
+          <w:sz w:val="21"/>
+          <w:szCs w:val="21"/>
+        </w:rPr>
+        <w:t>{</w:t>
+      </w:r>
+    </w:p>
+    <w:p>
+      <w:pPr>
+        <w:shd w:val="clear" w:color="auto" w:fill="1E1E1E"/>
+        <w:spacing w:line="285" w:lineRule="atLeast"/>
+        <w:rPr>
+          <w:rFonts w:ascii="Consolas" w:hAnsi="Consolas"/>
+          <w:color w:val="D4D4D4"/>
+          <w:sz w:val="21"/>
+          <w:szCs w:val="21"/>
+        </w:rPr>
+      </w:pPr>
+      <w:r>
+        <w:rPr>
+          <w:rFonts w:ascii="Consolas" w:hAnsi="Consolas"/>
+          <w:color w:val="D4D4D4"/>
+          <w:sz w:val="21"/>
+          <w:szCs w:val="21"/>
+        </w:rPr>
+        <w:t xml:space="preserve">        path: </w:t>
+      </w:r>
+      <w:r>
+        <w:rPr>
+          <w:rFonts w:ascii="Consolas" w:hAnsi="Consolas"/>
+          <w:color w:val="CE9178"/>
+          <w:sz w:val="21"/>
+          <w:szCs w:val="21"/>
+        </w:rPr>
+        <w:t>''</w:t>
+      </w:r>
+      <w:r>
+        <w:rPr>
+          <w:rFonts w:ascii="Consolas" w:hAnsi="Consolas"/>
+          <w:color w:val="D4D4D4"/>
+          <w:sz w:val="21"/>
+          <w:szCs w:val="21"/>
+        </w:rPr>
+        <w:t xml:space="preserve">, redirectTo: </w:t>
+      </w:r>
+      <w:r>
+        <w:rPr>
+          <w:rFonts w:ascii="Consolas" w:hAnsi="Consolas"/>
+          <w:color w:val="CE9178"/>
+          <w:sz w:val="21"/>
+          <w:szCs w:val="21"/>
+        </w:rPr>
+        <w:t>'/recipes'</w:t>
+      </w:r>
+      <w:r>
+        <w:rPr>
+          <w:rFonts w:ascii="Consolas" w:hAnsi="Consolas"/>
+          <w:color w:val="D4D4D4"/>
+          <w:sz w:val="21"/>
+          <w:szCs w:val="21"/>
+        </w:rPr>
+        <w:t xml:space="preserve">, pathMatch: </w:t>
+      </w:r>
+      <w:r>
+        <w:rPr>
+          <w:rFonts w:ascii="Consolas" w:hAnsi="Consolas"/>
+          <w:color w:val="CE9178"/>
+          <w:sz w:val="21"/>
+          <w:szCs w:val="21"/>
+        </w:rPr>
+        <w:t>'full'</w:t>
+      </w:r>
+    </w:p>
+    <w:p>
+      <w:pPr>
+        <w:shd w:val="clear" w:color="auto" w:fill="1E1E1E"/>
+        <w:spacing w:line="285" w:lineRule="atLeast"/>
+        <w:rPr>
+          <w:rFonts w:ascii="Consolas" w:hAnsi="Consolas"/>
+          <w:color w:val="D4D4D4"/>
+          <w:sz w:val="21"/>
+          <w:szCs w:val="21"/>
+        </w:rPr>
+      </w:pPr>
+      <w:r>
+        <w:rPr>
+          <w:rFonts w:ascii="Consolas" w:hAnsi="Consolas"/>
+          <w:color w:val="D4D4D4"/>
+          <w:sz w:val="21"/>
+          <w:szCs w:val="21"/>
+        </w:rPr>
+        <w:t xml:space="preserve">    },</w:t>
+      </w:r>
+    </w:p>
+    <w:p>
+      <w:pPr>
+        <w:rPr>
+          <w:rFonts w:ascii="Arial" w:eastAsia="Times New Roman" w:hAnsi="Arial" w:cs="Arial"/>
+          <w:color w:val="000000" w:themeColor="text1"/>
+          <w:sz w:val="20"/>
+          <w:szCs w:val="20"/>
+          <w:lang w:val="vi-VN"/>
+        </w:rPr>
+      </w:pPr>
+      <w:r>
+        <w:rPr>
+          <w:rFonts w:ascii="Arial" w:eastAsia="Times New Roman" w:hAnsi="Arial" w:cs="Arial"/>
+          <w:color w:val="000000" w:themeColor="text1"/>
+          <w:sz w:val="20"/>
+          <w:szCs w:val="20"/>
+          <w:lang w:val="vi-VN"/>
+        </w:rPr>
+        <w:t>Repeat again about pathMatch</w:t>
+      </w:r>
+      <w:r>
+        <w:rPr>
+          <w:rFonts w:ascii="Arial" w:eastAsia="Times New Roman" w:hAnsi="Arial" w:cs="Arial"/>
+          <w:color w:val="000000" w:themeColor="text1"/>
+          <w:sz w:val="20"/>
+          <w:szCs w:val="20"/>
+          <w:lang w:val="vi-VN"/>
+        </w:rPr>
+        <w:t>: full</w:t>
       </w:r>
       <w:bookmarkStart w:id="0" w:name="_GoBack"/>
       <w:bookmarkEnd w:id="0"/>

</xml_diff>